<commit_message>
Interfaces and abstraction exercises
</commit_message>
<xml_diff>
--- a/OOP Advanced/02_Interfaces_And_Abstraction_Exercises/02_Interfaces_And_Abstraction_Exercises.docx
+++ b/OOP Advanced/02_Interfaces_And_Abstraction_Exercises/02_Interfaces_And_Abstraction_Exercises.docx
@@ -1439,8 +1439,6 @@
             </w:r>
           </w:p>
         </w:tc>
-        <w:bookmarkStart w:id="2" w:name="_GoBack"/>
-        <w:bookmarkEnd w:id="2"/>
       </w:tr>
       <w:tr>
         <w:tc>
@@ -1658,14 +1656,75 @@
         </w:rPr>
         <w:t>"</w:t>
       </w:r>
-      <w:bookmarkStart w:id="3" w:name="__DdeLink__1766_1236768407"/>
+      <w:bookmarkStart w:id="2" w:name="__DdeLink__1766_1236768407"/>
       <w:r>
         <w:rPr>
           <w:b/>
         </w:rPr>
         <w:t>488-Spider</w:t>
       </w:r>
+      <w:bookmarkEnd w:id="2"/>
+      <w:r>
+        <w:rPr>
+          <w:b/>
+        </w:rPr>
+        <w:t>"</w:t>
+      </w:r>
+      <w:r>
+        <w:t xml:space="preserve"> and it has a </w:t>
+      </w:r>
+      <w:r>
+        <w:rPr>
+          <w:b/>
+        </w:rPr>
+        <w:t>driver</w:t>
+      </w:r>
+      <w:r>
+        <w:t xml:space="preserve">. Your Ferrari should have functionality to </w:t>
+      </w:r>
+      <w:r>
+        <w:rPr>
+          <w:b/>
+        </w:rPr>
+        <w:t>use brakes</w:t>
+      </w:r>
+      <w:r>
+        <w:t xml:space="preserve"> and </w:t>
+      </w:r>
+      <w:r>
+        <w:rPr>
+          <w:b/>
+        </w:rPr>
+        <w:t>push the gas pedal</w:t>
+      </w:r>
+      <w:r>
+        <w:t xml:space="preserve">. When the </w:t>
+      </w:r>
+      <w:r>
+        <w:rPr>
+          <w:b/>
+        </w:rPr>
+        <w:t>brakes</w:t>
+      </w:r>
+      <w:r>
+        <w:t xml:space="preserve"> are pushed down </w:t>
+      </w:r>
+      <w:r>
+        <w:rPr>
+          <w:b/>
+        </w:rPr>
+        <w:t>print "</w:t>
+      </w:r>
+      <w:bookmarkStart w:id="3" w:name="__DdeLink__1762_1236768407"/>
+      <w:bookmarkStart w:id="4" w:name="OLE_LINK9"/>
+      <w:r>
+        <w:rPr>
+          <w:b/>
+        </w:rPr>
+        <w:t>Brakes!</w:t>
+      </w:r>
       <w:bookmarkEnd w:id="3"/>
+      <w:bookmarkEnd w:id="4"/>
       <w:r>
         <w:rPr>
           <w:b/>
@@ -1673,101 +1732,40 @@
         <w:t>"</w:t>
       </w:r>
       <w:r>
-        <w:t xml:space="preserve"> and it has a </w:t>
-      </w:r>
-      <w:r>
-        <w:rPr>
-          <w:b/>
-        </w:rPr>
-        <w:t>driver</w:t>
-      </w:r>
-      <w:r>
-        <w:t xml:space="preserve">. Your Ferrari should have functionality to </w:t>
-      </w:r>
-      <w:r>
-        <w:rPr>
-          <w:b/>
-        </w:rPr>
-        <w:t>use brakes</w:t>
-      </w:r>
-      <w:r>
-        <w:t xml:space="preserve"> and </w:t>
-      </w:r>
-      <w:r>
-        <w:rPr>
-          <w:b/>
-        </w:rPr>
-        <w:t>push the gas pedal</w:t>
-      </w:r>
-      <w:r>
-        <w:t xml:space="preserve">. When the </w:t>
-      </w:r>
-      <w:r>
-        <w:rPr>
-          <w:b/>
-        </w:rPr>
-        <w:t>brakes</w:t>
-      </w:r>
-      <w:r>
-        <w:t xml:space="preserve"> are pushed down </w:t>
-      </w:r>
-      <w:r>
-        <w:rPr>
-          <w:b/>
-        </w:rPr>
-        <w:t>print "</w:t>
-      </w:r>
-      <w:bookmarkStart w:id="4" w:name="__DdeLink__1762_1236768407"/>
-      <w:bookmarkStart w:id="5" w:name="OLE_LINK9"/>
-      <w:r>
-        <w:rPr>
-          <w:b/>
-        </w:rPr>
-        <w:t>Brakes!</w:t>
-      </w:r>
-      <w:bookmarkEnd w:id="4"/>
+        <w:t xml:space="preserve">, and when the </w:t>
+      </w:r>
+      <w:r>
+        <w:rPr>
+          <w:b/>
+        </w:rPr>
+        <w:t>gas pedal</w:t>
+      </w:r>
+      <w:r>
+        <w:t xml:space="preserve"> is pushed down - </w:t>
+      </w:r>
+      <w:r>
+        <w:rPr>
+          <w:b/>
+        </w:rPr>
+        <w:t>"</w:t>
+      </w:r>
+      <w:bookmarkStart w:id="5" w:name="__DdeLink__1764_1236768407"/>
+      <w:bookmarkStart w:id="6" w:name="OLE_LINK10"/>
+      <w:r>
+        <w:rPr>
+          <w:b/>
+        </w:rPr>
+        <w:t>Zadu6avam</w:t>
+      </w:r>
+      <w:r>
+        <w:rPr>
+          <w:b/>
+          <w:noProof/>
+        </w:rPr>
+        <w:t xml:space="preserve"> sA!</w:t>
+      </w:r>
       <w:bookmarkEnd w:id="5"/>
-      <w:r>
-        <w:rPr>
-          <w:b/>
-        </w:rPr>
-        <w:t>"</w:t>
-      </w:r>
-      <w:r>
-        <w:t xml:space="preserve">, and when the </w:t>
-      </w:r>
-      <w:r>
-        <w:rPr>
-          <w:b/>
-        </w:rPr>
-        <w:t>gas pedal</w:t>
-      </w:r>
-      <w:r>
-        <w:t xml:space="preserve"> is pushed down - </w:t>
-      </w:r>
-      <w:r>
-        <w:rPr>
-          <w:b/>
-        </w:rPr>
-        <w:t>"</w:t>
-      </w:r>
-      <w:bookmarkStart w:id="6" w:name="__DdeLink__1764_1236768407"/>
-      <w:bookmarkStart w:id="7" w:name="OLE_LINK10"/>
-      <w:r>
-        <w:rPr>
-          <w:b/>
-        </w:rPr>
-        <w:t>Zadu6avam</w:t>
-      </w:r>
-      <w:r>
-        <w:rPr>
-          <w:b/>
-          <w:noProof/>
-        </w:rPr>
-        <w:t xml:space="preserve"> sA!</w:t>
-      </w:r>
       <w:bookmarkEnd w:id="6"/>
-      <w:bookmarkEnd w:id="7"/>
       <w:r>
         <w:rPr>
           <w:b/>
@@ -1826,8 +1824,8 @@
         <w:spacing w:before="0" w:after="120"/>
         <w:jc w:val="both"/>
       </w:pPr>
-      <w:bookmarkStart w:id="8" w:name="__DdeLink__1787_1236768407"/>
-      <w:bookmarkEnd w:id="8"/>
+      <w:bookmarkStart w:id="7" w:name="__DdeLink__1787_1236768407"/>
+      <w:bookmarkEnd w:id="7"/>
       <w:r>
         <w:rPr>
           <w:rFonts w:eastAsia="MS Mincho"/>
@@ -2129,7 +2127,7 @@
               <w:bottom w:val="single" w:sz="4" w:space="0" w:color="00000A"/>
               <w:right w:val="single" w:sz="4" w:space="0" w:color="00000A"/>
             </w:tcBorders>
-            <w:shd w:val="clear" w:color="auto" w:fill="D9D9D9"/>
+            <w:shd w:val="clear" w:color="auto" w:fill="auto"/>
             <w:tcMar>
               <w:left w:w="78" w:type="dxa"/>
             </w:tcMar>
@@ -2137,8 +2135,10 @@
           </w:tcPr>
           <w:p>
             <w:pPr>
-              <w:spacing w:after="0" w:line="240" w:lineRule="auto"/>
-              <w:jc w:val="center"/>
+              <w:pStyle w:val="Style1"/>
+              <w:rPr>
+                <w:b/>
+              </w:rPr>
             </w:pPr>
             <w:r>
               <w:rPr>
@@ -2157,12 +2157,14 @@
               <w:bottom w:val="single" w:sz="4" w:space="0" w:color="00000A"/>
               <w:right w:val="single" w:sz="4" w:space="0" w:color="00000A"/>
             </w:tcBorders>
-            <w:shd w:val="clear" w:color="auto" w:fill="D9D9D9"/>
+            <w:shd w:val="clear" w:color="auto" w:fill="auto"/>
           </w:tcPr>
           <w:p>
             <w:pPr>
-              <w:spacing w:after="0" w:line="240" w:lineRule="auto"/>
-              <w:jc w:val="center"/>
+              <w:pStyle w:val="Style1"/>
+              <w:rPr>
+                <w:b/>
+              </w:rPr>
             </w:pPr>
             <w:r>
               <w:rPr>
@@ -2175,7 +2177,7 @@
       </w:tr>
       <w:tr>
         <w:trPr>
-          <w:trHeight w:val="370"/>
+          <w:trHeight w:val="239"/>
         </w:trPr>
         <w:tc>
           <w:tcPr>
@@ -2193,37 +2195,9 @@
           </w:tcPr>
           <w:p>
             <w:pPr>
-              <w:shd w:val="clear" w:color="auto" w:fill="FFFFFF"/>
-              <w:tabs>
-                <w:tab w:val="left" w:pos="916"/>
-                <w:tab w:val="left" w:pos="1832"/>
-                <w:tab w:val="left" w:pos="2748"/>
-                <w:tab w:val="left" w:pos="3664"/>
-                <w:tab w:val="left" w:pos="4580"/>
-                <w:tab w:val="left" w:pos="5496"/>
-                <w:tab w:val="left" w:pos="6412"/>
-                <w:tab w:val="left" w:pos="7328"/>
-                <w:tab w:val="left" w:pos="8244"/>
-                <w:tab w:val="left" w:pos="9160"/>
-                <w:tab w:val="left" w:pos="10076"/>
-                <w:tab w:val="left" w:pos="10992"/>
-                <w:tab w:val="left" w:pos="11908"/>
-                <w:tab w:val="left" w:pos="12824"/>
-                <w:tab w:val="left" w:pos="13740"/>
-                <w:tab w:val="left" w:pos="14656"/>
-              </w:tabs>
-              <w:overflowPunct w:val="0"/>
-              <w:spacing w:after="0" w:line="240" w:lineRule="auto"/>
-              <w:rPr>
-                <w:rFonts w:ascii="Consolas" w:hAnsi="Consolas" w:cs="Consolas"/>
-                <w:noProof/>
-              </w:rPr>
-            </w:pPr>
-            <w:r>
-              <w:rPr>
-                <w:rFonts w:ascii="Consolas" w:hAnsi="Consolas" w:cs="Consolas"/>
-                <w:noProof/>
-              </w:rPr>
+              <w:pStyle w:val="Style1"/>
+            </w:pPr>
+            <w:r>
               <w:t>Bat Giorgi</w:t>
             </w:r>
           </w:p>
@@ -2241,48 +2215,16 @@
           </w:tcPr>
           <w:p>
             <w:pPr>
-              <w:shd w:val="clear" w:color="auto" w:fill="FFFFFF"/>
-              <w:tabs>
-                <w:tab w:val="left" w:pos="916"/>
-                <w:tab w:val="left" w:pos="1832"/>
-                <w:tab w:val="left" w:pos="2748"/>
-                <w:tab w:val="left" w:pos="3664"/>
-                <w:tab w:val="left" w:pos="4580"/>
-                <w:tab w:val="left" w:pos="5496"/>
-                <w:tab w:val="left" w:pos="6412"/>
-                <w:tab w:val="left" w:pos="7328"/>
-                <w:tab w:val="left" w:pos="8244"/>
-                <w:tab w:val="left" w:pos="9160"/>
-                <w:tab w:val="left" w:pos="10076"/>
-                <w:tab w:val="left" w:pos="10992"/>
-                <w:tab w:val="left" w:pos="11908"/>
-                <w:tab w:val="left" w:pos="12824"/>
-                <w:tab w:val="left" w:pos="13740"/>
-                <w:tab w:val="left" w:pos="14656"/>
-              </w:tabs>
-              <w:overflowPunct w:val="0"/>
-              <w:spacing w:after="0" w:line="240" w:lineRule="auto"/>
-              <w:rPr>
-                <w:rFonts w:ascii="Consolas" w:hAnsi="Consolas" w:cs="Consolas"/>
-                <w:noProof/>
-              </w:rPr>
-            </w:pPr>
-            <w:bookmarkStart w:id="9" w:name="OLE_LINK11"/>
-            <w:bookmarkStart w:id="10" w:name="OLE_LINK12"/>
-            <w:r>
-              <w:rPr>
-                <w:rFonts w:ascii="Consolas" w:hAnsi="Consolas" w:cs="Consolas"/>
-                <w:noProof/>
-              </w:rPr>
+              <w:pStyle w:val="Style1"/>
+            </w:pPr>
+            <w:bookmarkStart w:id="8" w:name="OLE_LINK11"/>
+            <w:bookmarkStart w:id="9" w:name="OLE_LINK12"/>
+            <w:r>
               <w:t>488-Spider</w:t>
             </w:r>
+            <w:bookmarkEnd w:id="8"/>
             <w:bookmarkEnd w:id="9"/>
-            <w:bookmarkEnd w:id="10"/>
-            <w:r>
-              <w:rPr>
-                <w:rFonts w:ascii="Consolas" w:hAnsi="Consolas" w:cs="Consolas"/>
-                <w:noProof/>
-              </w:rPr>
+            <w:r>
               <w:t>/Brakes!/Zadu6avam sA!/Bat Giorgi</w:t>
             </w:r>
           </w:p>
@@ -2308,37 +2250,9 @@
           </w:tcPr>
           <w:p>
             <w:pPr>
-              <w:shd w:val="clear" w:color="auto" w:fill="FFFFFF"/>
-              <w:tabs>
-                <w:tab w:val="left" w:pos="916"/>
-                <w:tab w:val="left" w:pos="1832"/>
-                <w:tab w:val="left" w:pos="2748"/>
-                <w:tab w:val="left" w:pos="3664"/>
-                <w:tab w:val="left" w:pos="4580"/>
-                <w:tab w:val="left" w:pos="5496"/>
-                <w:tab w:val="left" w:pos="6412"/>
-                <w:tab w:val="left" w:pos="7328"/>
-                <w:tab w:val="left" w:pos="8244"/>
-                <w:tab w:val="left" w:pos="9160"/>
-                <w:tab w:val="left" w:pos="10076"/>
-                <w:tab w:val="left" w:pos="10992"/>
-                <w:tab w:val="left" w:pos="11908"/>
-                <w:tab w:val="left" w:pos="12824"/>
-                <w:tab w:val="left" w:pos="13740"/>
-                <w:tab w:val="left" w:pos="14656"/>
-              </w:tabs>
-              <w:overflowPunct w:val="0"/>
-              <w:spacing w:after="0" w:line="240" w:lineRule="auto"/>
-              <w:rPr>
-                <w:rFonts w:ascii="Consolas" w:hAnsi="Consolas" w:cs="Consolas"/>
-                <w:noProof/>
-              </w:rPr>
-            </w:pPr>
-            <w:r>
-              <w:rPr>
-                <w:rFonts w:ascii="Consolas" w:hAnsi="Consolas" w:cs="Consolas"/>
-                <w:noProof/>
-              </w:rPr>
+              <w:pStyle w:val="Style1"/>
+            </w:pPr>
+            <w:r>
               <w:t>Dinko</w:t>
             </w:r>
           </w:p>
@@ -2356,19 +2270,9 @@
           </w:tcPr>
           <w:p>
             <w:pPr>
-              <w:spacing w:after="120"/>
-              <w:jc w:val="both"/>
-              <w:rPr>
-                <w:rFonts w:ascii="Consolas" w:hAnsi="Consolas" w:cs="Consolas"/>
-                <w:noProof/>
-              </w:rPr>
-            </w:pPr>
-            <w:r>
-              <w:rPr>
-                <w:rFonts w:ascii="Consolas" w:hAnsi="Consolas" w:cs="Consolas"/>
-                <w:bCs/>
-                <w:noProof/>
-              </w:rPr>
+              <w:pStyle w:val="Style1"/>
+            </w:pPr>
+            <w:r>
               <w:t>488-Spider/Brakes!/Zadu6avam sA!/Dinko</w:t>
             </w:r>
           </w:p>
@@ -2421,7 +2325,7 @@
               <w:bottom w:val="single" w:sz="4" w:space="0" w:color="00000A"/>
               <w:right w:val="single" w:sz="4" w:space="0" w:color="00000A"/>
             </w:tcBorders>
-            <w:shd w:val="clear" w:color="auto" w:fill="D9D9D9"/>
+            <w:shd w:val="clear" w:color="auto" w:fill="auto"/>
             <w:tcMar>
               <w:left w:w="78" w:type="dxa"/>
             </w:tcMar>
@@ -2429,9 +2333,10 @@
           </w:tcPr>
           <w:p>
             <w:pPr>
-              <w:spacing w:after="0" w:line="240" w:lineRule="auto"/>
-              <w:ind w:left="20"/>
-              <w:jc w:val="center"/>
+              <w:pStyle w:val="Style2"/>
+              <w:rPr>
+                <w:b/>
+              </w:rPr>
             </w:pPr>
             <w:r>
               <w:rPr>
@@ -2463,428 +2368,64 @@
           </w:tcPr>
           <w:p>
             <w:pPr>
-              <w:autoSpaceDE w:val="0"/>
-              <w:autoSpaceDN w:val="0"/>
-              <w:adjustRightInd w:val="0"/>
-              <w:spacing w:after="0" w:line="240" w:lineRule="auto"/>
-              <w:rPr>
-                <w:rFonts w:ascii="Consolas" w:hAnsi="Consolas" w:cs="Consolas"/>
-                <w:noProof/>
-                <w:color w:val="000000"/>
-                <w:szCs w:val="19"/>
-                <w:highlight w:val="white"/>
-              </w:rPr>
-            </w:pPr>
-            <w:bookmarkStart w:id="11" w:name="OLE_LINK7"/>
-            <w:bookmarkStart w:id="12" w:name="OLE_LINK8"/>
-            <w:r>
-              <w:rPr>
-                <w:rFonts w:ascii="Consolas" w:hAnsi="Consolas" w:cs="Consolas"/>
-                <w:noProof/>
-                <w:color w:val="0000FF"/>
-                <w:szCs w:val="19"/>
-                <w:highlight w:val="white"/>
-              </w:rPr>
-              <w:t>string</w:t>
-            </w:r>
-            <w:r>
-              <w:rPr>
-                <w:rFonts w:ascii="Consolas" w:hAnsi="Consolas" w:cs="Consolas"/>
-                <w:noProof/>
-                <w:color w:val="000000"/>
-                <w:szCs w:val="19"/>
-                <w:highlight w:val="white"/>
-              </w:rPr>
-              <w:t xml:space="preserve"> ferrariName = </w:t>
-            </w:r>
-            <w:r>
-              <w:rPr>
-                <w:rFonts w:ascii="Consolas" w:hAnsi="Consolas" w:cs="Consolas"/>
-                <w:noProof/>
-                <w:color w:val="0000FF"/>
-                <w:szCs w:val="19"/>
-                <w:highlight w:val="white"/>
-              </w:rPr>
-              <w:t>typeof</w:t>
-            </w:r>
-            <w:r>
-              <w:rPr>
-                <w:rFonts w:ascii="Consolas" w:hAnsi="Consolas" w:cs="Consolas"/>
-                <w:noProof/>
-                <w:color w:val="000000"/>
-                <w:szCs w:val="19"/>
-                <w:highlight w:val="white"/>
-              </w:rPr>
-              <w:t>(</w:t>
-            </w:r>
-            <w:r>
-              <w:rPr>
-                <w:rFonts w:ascii="Consolas" w:hAnsi="Consolas" w:cs="Consolas"/>
-                <w:noProof/>
-                <w:color w:val="2B91AF"/>
-                <w:szCs w:val="19"/>
-                <w:highlight w:val="white"/>
-              </w:rPr>
-              <w:t>Ferrari</w:t>
-            </w:r>
-            <w:r>
-              <w:rPr>
-                <w:rFonts w:ascii="Consolas" w:hAnsi="Consolas" w:cs="Consolas"/>
-                <w:noProof/>
-                <w:color w:val="000000"/>
-                <w:szCs w:val="19"/>
-                <w:highlight w:val="white"/>
-              </w:rPr>
-              <w:t>).Name;</w:t>
-            </w:r>
-          </w:p>
-          <w:p>
-            <w:pPr>
-              <w:autoSpaceDE w:val="0"/>
-              <w:autoSpaceDN w:val="0"/>
-              <w:adjustRightInd w:val="0"/>
-              <w:spacing w:after="0" w:line="240" w:lineRule="auto"/>
-              <w:rPr>
-                <w:rFonts w:ascii="Consolas" w:hAnsi="Consolas" w:cs="Consolas"/>
-                <w:noProof/>
-                <w:color w:val="000000"/>
-                <w:szCs w:val="19"/>
-                <w:highlight w:val="white"/>
-              </w:rPr>
-            </w:pPr>
-            <w:r>
-              <w:rPr>
-                <w:rFonts w:ascii="Consolas" w:hAnsi="Consolas" w:cs="Consolas"/>
-                <w:noProof/>
-                <w:color w:val="0000FF"/>
-                <w:szCs w:val="19"/>
-                <w:highlight w:val="white"/>
-              </w:rPr>
-              <w:t>string</w:t>
-            </w:r>
-            <w:r>
-              <w:rPr>
-                <w:rFonts w:ascii="Consolas" w:hAnsi="Consolas" w:cs="Consolas"/>
-                <w:noProof/>
-                <w:color w:val="000000"/>
-                <w:szCs w:val="19"/>
-                <w:highlight w:val="white"/>
-              </w:rPr>
-              <w:t xml:space="preserve"> iCarInterfaceName = </w:t>
-            </w:r>
-            <w:r>
-              <w:rPr>
-                <w:rFonts w:ascii="Consolas" w:hAnsi="Consolas" w:cs="Consolas"/>
-                <w:noProof/>
-                <w:color w:val="0000FF"/>
-                <w:szCs w:val="19"/>
-                <w:highlight w:val="white"/>
-              </w:rPr>
-              <w:t>typeof</w:t>
-            </w:r>
-            <w:r>
-              <w:rPr>
-                <w:rFonts w:ascii="Consolas" w:hAnsi="Consolas" w:cs="Consolas"/>
-                <w:noProof/>
-                <w:color w:val="000000"/>
-                <w:szCs w:val="19"/>
-                <w:highlight w:val="white"/>
-              </w:rPr>
-              <w:t>(</w:t>
-            </w:r>
-            <w:r>
-              <w:rPr>
-                <w:rFonts w:ascii="Consolas" w:hAnsi="Consolas" w:cs="Consolas"/>
-                <w:noProof/>
-                <w:color w:val="2B91AF"/>
-                <w:szCs w:val="19"/>
-                <w:highlight w:val="white"/>
-              </w:rPr>
-              <w:t>ICar</w:t>
-            </w:r>
-            <w:r>
-              <w:rPr>
-                <w:rFonts w:ascii="Consolas" w:hAnsi="Consolas" w:cs="Consolas"/>
-                <w:noProof/>
-                <w:color w:val="000000"/>
-                <w:szCs w:val="19"/>
-                <w:highlight w:val="white"/>
-              </w:rPr>
-              <w:t>).Name;</w:t>
-            </w:r>
-          </w:p>
-          <w:p>
-            <w:pPr>
-              <w:autoSpaceDE w:val="0"/>
-              <w:autoSpaceDN w:val="0"/>
-              <w:adjustRightInd w:val="0"/>
-              <w:spacing w:after="0" w:line="240" w:lineRule="auto"/>
-              <w:rPr>
-                <w:rFonts w:ascii="Consolas" w:hAnsi="Consolas" w:cs="Consolas"/>
-                <w:noProof/>
-                <w:color w:val="000000"/>
-                <w:szCs w:val="19"/>
-                <w:highlight w:val="white"/>
-              </w:rPr>
-            </w:pPr>
-          </w:p>
-          <w:p>
-            <w:pPr>
-              <w:autoSpaceDE w:val="0"/>
-              <w:autoSpaceDN w:val="0"/>
-              <w:adjustRightInd w:val="0"/>
-              <w:spacing w:after="0" w:line="240" w:lineRule="auto"/>
-              <w:rPr>
-                <w:rFonts w:ascii="Consolas" w:hAnsi="Consolas" w:cs="Consolas"/>
-                <w:noProof/>
-                <w:color w:val="000000"/>
-                <w:szCs w:val="19"/>
-                <w:highlight w:val="white"/>
-              </w:rPr>
-            </w:pPr>
-            <w:r>
-              <w:rPr>
-                <w:rFonts w:ascii="Consolas" w:hAnsi="Consolas" w:cs="Consolas"/>
-                <w:noProof/>
-                <w:color w:val="0000FF"/>
-                <w:szCs w:val="19"/>
-                <w:highlight w:val="white"/>
-              </w:rPr>
-              <w:t>bool</w:t>
-            </w:r>
-            <w:r>
-              <w:rPr>
-                <w:rFonts w:ascii="Consolas" w:hAnsi="Consolas" w:cs="Consolas"/>
-                <w:noProof/>
-                <w:color w:val="000000"/>
-                <w:szCs w:val="19"/>
-                <w:highlight w:val="white"/>
-              </w:rPr>
-              <w:t xml:space="preserve"> isCreated = </w:t>
-            </w:r>
-            <w:r>
-              <w:rPr>
-                <w:rFonts w:ascii="Consolas" w:hAnsi="Consolas" w:cs="Consolas"/>
-                <w:noProof/>
-                <w:color w:val="0000FF"/>
-                <w:szCs w:val="19"/>
-                <w:highlight w:val="white"/>
-              </w:rPr>
-              <w:t>typeof</w:t>
-            </w:r>
-            <w:r>
-              <w:rPr>
-                <w:rFonts w:ascii="Consolas" w:hAnsi="Consolas" w:cs="Consolas"/>
-                <w:noProof/>
-                <w:color w:val="000000"/>
-                <w:szCs w:val="19"/>
-                <w:highlight w:val="white"/>
-              </w:rPr>
-              <w:t>(</w:t>
-            </w:r>
-            <w:r>
-              <w:rPr>
-                <w:rFonts w:ascii="Consolas" w:hAnsi="Consolas" w:cs="Consolas"/>
-                <w:noProof/>
-                <w:color w:val="2B91AF"/>
-                <w:szCs w:val="19"/>
-                <w:highlight w:val="white"/>
-              </w:rPr>
-              <w:t>ICar</w:t>
-            </w:r>
-            <w:r>
-              <w:rPr>
-                <w:rFonts w:ascii="Consolas" w:hAnsi="Consolas" w:cs="Consolas"/>
-                <w:noProof/>
-                <w:color w:val="000000"/>
-                <w:szCs w:val="19"/>
-                <w:highlight w:val="white"/>
-              </w:rPr>
-              <w:t>).IsInterface;</w:t>
-            </w:r>
-          </w:p>
-          <w:p>
-            <w:pPr>
-              <w:autoSpaceDE w:val="0"/>
-              <w:autoSpaceDN w:val="0"/>
-              <w:adjustRightInd w:val="0"/>
-              <w:spacing w:after="0" w:line="240" w:lineRule="auto"/>
-              <w:rPr>
-                <w:rFonts w:ascii="Consolas" w:hAnsi="Consolas" w:cs="Consolas"/>
-                <w:noProof/>
-                <w:color w:val="000000"/>
-                <w:szCs w:val="19"/>
-                <w:highlight w:val="white"/>
-              </w:rPr>
-            </w:pPr>
-            <w:r>
-              <w:rPr>
-                <w:rFonts w:ascii="Consolas" w:hAnsi="Consolas" w:cs="Consolas"/>
-                <w:noProof/>
-                <w:color w:val="0000FF"/>
-                <w:szCs w:val="19"/>
-                <w:highlight w:val="white"/>
-              </w:rPr>
-              <w:t>if</w:t>
-            </w:r>
-            <w:r>
-              <w:rPr>
-                <w:rFonts w:ascii="Consolas" w:hAnsi="Consolas" w:cs="Consolas"/>
-                <w:noProof/>
-                <w:color w:val="000000"/>
-                <w:szCs w:val="19"/>
-                <w:highlight w:val="white"/>
-              </w:rPr>
-              <w:t xml:space="preserve"> (!isCreated)</w:t>
-            </w:r>
-          </w:p>
-          <w:p>
-            <w:pPr>
-              <w:autoSpaceDE w:val="0"/>
-              <w:autoSpaceDN w:val="0"/>
-              <w:adjustRightInd w:val="0"/>
-              <w:spacing w:after="0" w:line="240" w:lineRule="auto"/>
-              <w:rPr>
-                <w:rFonts w:ascii="Consolas" w:hAnsi="Consolas" w:cs="Consolas"/>
-                <w:noProof/>
-                <w:color w:val="000000"/>
-                <w:szCs w:val="19"/>
-                <w:highlight w:val="white"/>
-              </w:rPr>
-            </w:pPr>
-            <w:r>
-              <w:rPr>
-                <w:rFonts w:ascii="Consolas" w:hAnsi="Consolas" w:cs="Consolas"/>
-                <w:noProof/>
-                <w:color w:val="000000"/>
-                <w:szCs w:val="19"/>
-                <w:highlight w:val="white"/>
-              </w:rPr>
+              <w:pStyle w:val="Style2"/>
+            </w:pPr>
+            <w:r>
+              <w:t>string ferrariName = typeof(Ferrari).Name;</w:t>
+            </w:r>
+          </w:p>
+          <w:p>
+            <w:pPr>
+              <w:pStyle w:val="Style2"/>
+            </w:pPr>
+            <w:r>
+              <w:t>string iCarInterfaceName = typeof(ICar).Name;</w:t>
+            </w:r>
+          </w:p>
+          <w:p>
+            <w:pPr>
+              <w:pStyle w:val="Style2"/>
+            </w:pPr>
+          </w:p>
+          <w:p>
+            <w:pPr>
+              <w:pStyle w:val="Style2"/>
+            </w:pPr>
+            <w:r>
+              <w:t>bool isCreated = typeof(ICar).IsInterface;</w:t>
+            </w:r>
+          </w:p>
+          <w:p>
+            <w:pPr>
+              <w:pStyle w:val="Style2"/>
+            </w:pPr>
+            <w:r>
+              <w:t>if (!isCreated)</w:t>
+            </w:r>
+          </w:p>
+          <w:p>
+            <w:pPr>
+              <w:pStyle w:val="Style2"/>
+            </w:pPr>
+            <w:r>
               <w:t>{</w:t>
             </w:r>
           </w:p>
           <w:p>
             <w:pPr>
-              <w:autoSpaceDE w:val="0"/>
-              <w:autoSpaceDN w:val="0"/>
-              <w:adjustRightInd w:val="0"/>
-              <w:spacing w:after="0" w:line="240" w:lineRule="auto"/>
-              <w:rPr>
-                <w:rFonts w:ascii="Consolas" w:hAnsi="Consolas" w:cs="Consolas"/>
-                <w:noProof/>
-                <w:color w:val="000000"/>
-                <w:szCs w:val="19"/>
-                <w:highlight w:val="white"/>
-              </w:rPr>
-            </w:pPr>
-            <w:r>
-              <w:rPr>
-                <w:rFonts w:ascii="Consolas" w:hAnsi="Consolas" w:cs="Consolas"/>
-                <w:noProof/>
-                <w:color w:val="000000"/>
-                <w:szCs w:val="19"/>
-                <w:highlight w:val="white"/>
-              </w:rPr>
-              <w:t xml:space="preserve">    </w:t>
-            </w:r>
-            <w:r>
-              <w:rPr>
-                <w:rFonts w:ascii="Consolas" w:hAnsi="Consolas" w:cs="Consolas"/>
-                <w:noProof/>
-                <w:color w:val="0000FF"/>
-                <w:szCs w:val="19"/>
-                <w:highlight w:val="white"/>
-              </w:rPr>
-              <w:t>throw</w:t>
-            </w:r>
-            <w:r>
-              <w:rPr>
-                <w:rFonts w:ascii="Consolas" w:hAnsi="Consolas" w:cs="Consolas"/>
-                <w:noProof/>
-                <w:color w:val="000000"/>
-                <w:szCs w:val="19"/>
-                <w:highlight w:val="white"/>
-              </w:rPr>
-              <w:t xml:space="preserve"> </w:t>
-            </w:r>
-            <w:r>
-              <w:rPr>
-                <w:rFonts w:ascii="Consolas" w:hAnsi="Consolas" w:cs="Consolas"/>
-                <w:noProof/>
-                <w:color w:val="0000FF"/>
-                <w:szCs w:val="19"/>
-                <w:highlight w:val="white"/>
-              </w:rPr>
-              <w:t>new</w:t>
-            </w:r>
-            <w:r>
-              <w:rPr>
-                <w:rFonts w:ascii="Consolas" w:hAnsi="Consolas" w:cs="Consolas"/>
-                <w:noProof/>
-                <w:color w:val="000000"/>
-                <w:szCs w:val="19"/>
-                <w:highlight w:val="white"/>
-              </w:rPr>
-              <w:t xml:space="preserve"> </w:t>
-            </w:r>
-            <w:r>
-              <w:rPr>
-                <w:rFonts w:ascii="Consolas" w:hAnsi="Consolas" w:cs="Consolas"/>
-                <w:noProof/>
-                <w:color w:val="2B91AF"/>
-                <w:szCs w:val="19"/>
-                <w:highlight w:val="white"/>
-              </w:rPr>
-              <w:t>Exception</w:t>
-            </w:r>
-            <w:r>
-              <w:rPr>
-                <w:rFonts w:ascii="Consolas" w:hAnsi="Consolas" w:cs="Consolas"/>
-                <w:noProof/>
-                <w:color w:val="000000"/>
-                <w:szCs w:val="19"/>
-                <w:highlight w:val="white"/>
-              </w:rPr>
-              <w:t>(</w:t>
-            </w:r>
-            <w:r>
-              <w:rPr>
-                <w:rFonts w:ascii="Consolas" w:hAnsi="Consolas" w:cs="Consolas"/>
-                <w:noProof/>
-                <w:color w:val="A31515"/>
-                <w:szCs w:val="19"/>
-                <w:highlight w:val="white"/>
-              </w:rPr>
-              <w:t>"No interface ICar was created"</w:t>
-            </w:r>
-            <w:r>
-              <w:rPr>
-                <w:rFonts w:ascii="Consolas" w:hAnsi="Consolas" w:cs="Consolas"/>
-                <w:noProof/>
-                <w:color w:val="000000"/>
-                <w:szCs w:val="19"/>
-                <w:highlight w:val="white"/>
-              </w:rPr>
-              <w:t>);</w:t>
-            </w:r>
-          </w:p>
-          <w:p>
-            <w:pPr>
-              <w:pStyle w:val="PreformattedText"/>
-              <w:shd w:val="clear" w:color="auto" w:fill="FFFFFF"/>
-            </w:pPr>
-            <w:r>
-              <w:rPr>
-                <w:rFonts w:ascii="Consolas" w:hAnsi="Consolas" w:cs="Consolas"/>
-                <w:noProof/>
-                <w:color w:val="000000"/>
-                <w:szCs w:val="19"/>
-                <w:highlight w:val="white"/>
-              </w:rPr>
+              <w:pStyle w:val="Style2"/>
+            </w:pPr>
+            <w:r>
+              <w:t xml:space="preserve">    throw new Exception("No interface ICar was created");</w:t>
+            </w:r>
+          </w:p>
+          <w:p>
+            <w:pPr>
+              <w:pStyle w:val="Style2"/>
+            </w:pPr>
+            <w:r>
               <w:t>}</w:t>
             </w:r>
-            <w:bookmarkEnd w:id="11"/>
-            <w:bookmarkEnd w:id="12"/>
           </w:p>
         </w:tc>
       </w:tr>
@@ -3259,30 +2800,30 @@
           <w:bCs/>
         </w:rPr>
       </w:pPr>
-      <w:bookmarkStart w:id="13" w:name="__DdeLink__585_916938617"/>
-      <w:bookmarkStart w:id="14" w:name="__DdeLink__581_916938617"/>
-      <w:bookmarkStart w:id="15" w:name="OLE_LINK13"/>
-      <w:bookmarkStart w:id="16" w:name="OLE_LINK14"/>
+      <w:bookmarkStart w:id="10" w:name="__DdeLink__585_916938617"/>
+      <w:bookmarkStart w:id="11" w:name="__DdeLink__581_916938617"/>
+      <w:bookmarkStart w:id="12" w:name="OLE_LINK13"/>
+      <w:bookmarkStart w:id="13" w:name="OLE_LINK14"/>
+      <w:bookmarkEnd w:id="10"/>
+      <w:bookmarkEnd w:id="11"/>
+      <w:r>
+        <w:rPr>
+          <w:rFonts w:ascii="Consolas" w:hAnsi="Consolas"/>
+          <w:b/>
+          <w:bCs/>
+        </w:rPr>
+        <w:t>Calling</w:t>
+      </w:r>
+      <w:r>
+        <w:rPr>
+          <w:rFonts w:ascii="Consolas" w:hAnsi="Consolas"/>
+          <w:b/>
+          <w:bCs/>
+        </w:rPr>
+        <w:t xml:space="preserve">... </w:t>
+      </w:r>
+      <w:bookmarkEnd w:id="12"/>
       <w:bookmarkEnd w:id="13"/>
-      <w:bookmarkEnd w:id="14"/>
-      <w:r>
-        <w:rPr>
-          <w:rFonts w:ascii="Consolas" w:hAnsi="Consolas"/>
-          <w:b/>
-          <w:bCs/>
-        </w:rPr>
-        <w:t>Calling</w:t>
-      </w:r>
-      <w:r>
-        <w:rPr>
-          <w:rFonts w:ascii="Consolas" w:hAnsi="Consolas"/>
-          <w:b/>
-          <w:bCs/>
-        </w:rPr>
-        <w:t xml:space="preserve">... </w:t>
-      </w:r>
-      <w:bookmarkEnd w:id="15"/>
-      <w:bookmarkEnd w:id="16"/>
       <w:r>
         <w:rPr>
           <w:rFonts w:ascii="Consolas" w:hAnsi="Consolas"/>
@@ -3335,9 +2876,9 @@
           <w:bCs/>
         </w:rPr>
       </w:pPr>
-      <w:bookmarkStart w:id="17" w:name="OLE_LINK15"/>
-      <w:bookmarkStart w:id="18" w:name="OLE_LINK16"/>
-      <w:bookmarkStart w:id="19" w:name="__DdeLink__583_916938617"/>
+      <w:bookmarkStart w:id="14" w:name="OLE_LINK15"/>
+      <w:bookmarkStart w:id="15" w:name="OLE_LINK16"/>
+      <w:bookmarkStart w:id="16" w:name="__DdeLink__583_916938617"/>
       <w:r>
         <w:rPr>
           <w:rFonts w:ascii="Consolas" w:hAnsi="Consolas"/>
@@ -3346,29 +2887,29 @@
         </w:rPr>
         <w:t xml:space="preserve">Browsing: </w:t>
       </w:r>
+      <w:bookmarkEnd w:id="14"/>
+      <w:bookmarkEnd w:id="15"/>
+      <w:r>
+        <w:rPr>
+          <w:rFonts w:ascii="Consolas" w:hAnsi="Consolas"/>
+          <w:b/>
+          <w:bCs/>
+        </w:rPr>
+        <w:t>&lt;site&gt;</w:t>
+      </w:r>
+      <w:bookmarkStart w:id="17" w:name="OLE_LINK17"/>
+      <w:bookmarkStart w:id="18" w:name="OLE_LINK18"/>
+      <w:r>
+        <w:rPr>
+          <w:rFonts w:ascii="Consolas" w:hAnsi="Consolas"/>
+          <w:b/>
+          <w:bCs/>
+        </w:rPr>
+        <w:t>!</w:t>
+      </w:r>
+      <w:bookmarkEnd w:id="16"/>
       <w:bookmarkEnd w:id="17"/>
       <w:bookmarkEnd w:id="18"/>
-      <w:r>
-        <w:rPr>
-          <w:rFonts w:ascii="Consolas" w:hAnsi="Consolas"/>
-          <w:b/>
-          <w:bCs/>
-        </w:rPr>
-        <w:t>&lt;site&gt;</w:t>
-      </w:r>
-      <w:bookmarkStart w:id="20" w:name="OLE_LINK17"/>
-      <w:bookmarkStart w:id="21" w:name="OLE_LINK18"/>
-      <w:r>
-        <w:rPr>
-          <w:rFonts w:ascii="Consolas" w:hAnsi="Consolas"/>
-          <w:b/>
-          <w:bCs/>
-        </w:rPr>
-        <w:t>!</w:t>
-      </w:r>
-      <w:bookmarkEnd w:id="19"/>
-      <w:bookmarkEnd w:id="20"/>
-      <w:bookmarkEnd w:id="21"/>
     </w:p>
     <w:p>
       <w:pPr>
@@ -3394,7 +2935,7 @@
         </w:rPr>
         <w:t xml:space="preserve"> "</w:t>
       </w:r>
-      <w:bookmarkStart w:id="22" w:name="__DdeLink__606_916938617"/>
+      <w:bookmarkStart w:id="19" w:name="__DdeLink__606_916938617"/>
       <w:r>
         <w:rPr>
           <w:b/>
@@ -3402,7 +2943,7 @@
         </w:rPr>
         <w:t>Invalid URL!</w:t>
       </w:r>
-      <w:bookmarkEnd w:id="22"/>
+      <w:bookmarkEnd w:id="19"/>
       <w:r>
         <w:rPr>
           <w:b/>
@@ -3546,7 +3087,7 @@
               <w:bottom w:val="single" w:sz="4" w:space="0" w:color="00000A"/>
               <w:right w:val="single" w:sz="4" w:space="0" w:color="00000A"/>
             </w:tcBorders>
-            <w:shd w:val="clear" w:color="auto" w:fill="B9B2A5" w:themeFill="background1" w:themeFillShade="D9"/>
+            <w:shd w:val="clear" w:color="auto" w:fill="auto"/>
             <w:tcMar>
               <w:left w:w="45" w:type="dxa"/>
             </w:tcMar>
@@ -3576,7 +3117,7 @@
               <w:bottom w:val="single" w:sz="4" w:space="0" w:color="00000A"/>
               <w:right w:val="single" w:sz="4" w:space="0" w:color="00000A"/>
             </w:tcBorders>
-            <w:shd w:val="clear" w:color="auto" w:fill="B9B2A5" w:themeFill="background1" w:themeFillShade="D9"/>
+            <w:shd w:val="clear" w:color="auto" w:fill="auto"/>
           </w:tcPr>
           <w:p>
             <w:pPr>
@@ -3608,7 +3149,7 @@
               <w:bottom w:val="single" w:sz="4" w:space="0" w:color="00000A"/>
               <w:right w:val="single" w:sz="4" w:space="0" w:color="00000A"/>
             </w:tcBorders>
-            <w:shd w:val="clear" w:color="auto" w:fill="FFFFFF"/>
+            <w:shd w:val="clear" w:color="auto" w:fill="auto"/>
             <w:tcMar>
               <w:left w:w="45" w:type="dxa"/>
             </w:tcMar>
@@ -3652,7 +3193,7 @@
               <w:bottom w:val="single" w:sz="4" w:space="0" w:color="00000A"/>
               <w:right w:val="single" w:sz="4" w:space="0" w:color="00000A"/>
             </w:tcBorders>
-            <w:shd w:val="clear" w:color="auto" w:fill="FFFFFF"/>
+            <w:shd w:val="clear" w:color="auto" w:fill="auto"/>
           </w:tcPr>
           <w:p>
             <w:pPr>
@@ -4008,7 +3549,7 @@
         <w:tc>
           <w:tcPr>
             <w:tcW w:w="2947" w:type="dxa"/>
-            <w:shd w:val="clear" w:color="auto" w:fill="B9B2A5" w:themeFill="background1" w:themeFillShade="D9"/>
+            <w:shd w:val="clear" w:color="auto" w:fill="auto"/>
             <w:vAlign w:val="center"/>
           </w:tcPr>
           <w:p>
@@ -4029,7 +3570,7 @@
         <w:tc>
           <w:tcPr>
             <w:tcW w:w="3150" w:type="dxa"/>
-            <w:shd w:val="clear" w:color="auto" w:fill="B9B2A5" w:themeFill="background1" w:themeFillShade="D9"/>
+            <w:shd w:val="clear" w:color="auto" w:fill="auto"/>
             <w:vAlign w:val="center"/>
           </w:tcPr>
           <w:p>
@@ -4053,6 +3594,7 @@
         <w:tc>
           <w:tcPr>
             <w:tcW w:w="2947" w:type="dxa"/>
+            <w:shd w:val="clear" w:color="auto" w:fill="auto"/>
             <w:vAlign w:val="center"/>
           </w:tcPr>
           <w:p>
@@ -4139,6 +3681,7 @@
         <w:tc>
           <w:tcPr>
             <w:tcW w:w="3150" w:type="dxa"/>
+            <w:shd w:val="clear" w:color="auto" w:fill="auto"/>
           </w:tcPr>
           <w:p>
             <w:pPr>
@@ -4185,6 +3728,7 @@
         <w:tc>
           <w:tcPr>
             <w:tcW w:w="2947" w:type="dxa"/>
+            <w:shd w:val="clear" w:color="auto" w:fill="auto"/>
             <w:vAlign w:val="center"/>
           </w:tcPr>
           <w:p>
@@ -4303,6 +3847,7 @@
         <w:tc>
           <w:tcPr>
             <w:tcW w:w="3150" w:type="dxa"/>
+            <w:shd w:val="clear" w:color="auto" w:fill="auto"/>
           </w:tcPr>
           <w:p>
             <w:pPr>
@@ -6039,7 +5584,19 @@
         <w:rPr>
           <w:noProof/>
         </w:rPr>
-        <w:t>(double)</w:t>
+        <w:t>(double</w:t>
+      </w:r>
+      <w:r>
+        <w:rPr>
+          <w:noProof/>
+        </w:rPr>
+        <w:t xml:space="preserve"> </w:t>
+      </w:r>
+      <w:r>
+        <w:rPr>
+          <w:noProof/>
+        </w:rPr>
+        <w:t>)</w:t>
       </w:r>
       <w:r>
         <w:rPr>
@@ -6145,8 +5702,8 @@
         </w:rPr>
         <w:t xml:space="preserve"> of the soldier. The corps can only be one of the following: </w:t>
       </w:r>
-      <w:bookmarkStart w:id="23" w:name="OLE_LINK19"/>
-      <w:bookmarkStart w:id="24" w:name="OLE_LINK20"/>
+      <w:bookmarkStart w:id="20" w:name="OLE_LINK19"/>
+      <w:bookmarkStart w:id="21" w:name="OLE_LINK20"/>
       <w:r>
         <w:rPr>
           <w:b/>
@@ -6161,32 +5718,32 @@
         </w:rPr>
         <w:t xml:space="preserve"> </w:t>
       </w:r>
+      <w:bookmarkEnd w:id="20"/>
+      <w:bookmarkEnd w:id="21"/>
+      <w:r>
+        <w:rPr>
+          <w:noProof/>
+        </w:rPr>
+        <w:t xml:space="preserve">or </w:t>
+      </w:r>
+      <w:bookmarkStart w:id="22" w:name="OLE_LINK21"/>
+      <w:bookmarkStart w:id="23" w:name="OLE_LINK22"/>
+      <w:r>
+        <w:rPr>
+          <w:b/>
+          <w:noProof/>
+        </w:rPr>
+        <w:t>Marine</w:t>
+      </w:r>
+      <w:r>
+        <w:rPr>
+          <w:b/>
+          <w:noProof/>
+        </w:rPr>
+        <w:t>s</w:t>
+      </w:r>
+      <w:bookmarkEnd w:id="22"/>
       <w:bookmarkEnd w:id="23"/>
-      <w:bookmarkEnd w:id="24"/>
-      <w:r>
-        <w:rPr>
-          <w:noProof/>
-        </w:rPr>
-        <w:t xml:space="preserve">or </w:t>
-      </w:r>
-      <w:bookmarkStart w:id="25" w:name="OLE_LINK21"/>
-      <w:bookmarkStart w:id="26" w:name="OLE_LINK22"/>
-      <w:r>
-        <w:rPr>
-          <w:b/>
-          <w:noProof/>
-        </w:rPr>
-        <w:t>Marine</w:t>
-      </w:r>
-      <w:r>
-        <w:rPr>
-          <w:b/>
-          <w:noProof/>
-        </w:rPr>
-        <w:t>s</w:t>
-      </w:r>
-      <w:bookmarkEnd w:id="25"/>
-      <w:bookmarkEnd w:id="26"/>
       <w:r>
         <w:rPr>
           <w:noProof/>
@@ -6373,8 +5930,8 @@
         </w:rPr>
         <w:t xml:space="preserve"> (</w:t>
       </w:r>
-      <w:bookmarkStart w:id="27" w:name="OLE_LINK23"/>
-      <w:bookmarkStart w:id="28" w:name="OLE_LINK24"/>
+      <w:bookmarkStart w:id="24" w:name="OLE_LINK23"/>
+      <w:bookmarkStart w:id="25" w:name="OLE_LINK24"/>
       <w:r>
         <w:rPr>
           <w:b/>
@@ -6389,26 +5946,26 @@
         </w:rPr>
         <w:t xml:space="preserve"> </w:t>
       </w:r>
+      <w:bookmarkEnd w:id="24"/>
+      <w:bookmarkEnd w:id="25"/>
+      <w:r>
+        <w:rPr>
+          <w:noProof/>
+        </w:rPr>
+        <w:t xml:space="preserve">or </w:t>
+      </w:r>
+      <w:bookmarkStart w:id="26" w:name="OLE_LINK25"/>
+      <w:bookmarkStart w:id="27" w:name="OLE_LINK26"/>
+      <w:r>
+        <w:rPr>
+          <w:b/>
+          <w:i/>
+          <w:noProof/>
+        </w:rPr>
+        <w:t>Finished</w:t>
+      </w:r>
+      <w:bookmarkEnd w:id="26"/>
       <w:bookmarkEnd w:id="27"/>
-      <w:bookmarkEnd w:id="28"/>
-      <w:r>
-        <w:rPr>
-          <w:noProof/>
-        </w:rPr>
-        <w:t xml:space="preserve">or </w:t>
-      </w:r>
-      <w:bookmarkStart w:id="29" w:name="OLE_LINK25"/>
-      <w:bookmarkStart w:id="30" w:name="OLE_LINK26"/>
-      <w:r>
-        <w:rPr>
-          <w:b/>
-          <w:i/>
-          <w:noProof/>
-        </w:rPr>
-        <w:t>Finished</w:t>
-      </w:r>
-      <w:bookmarkEnd w:id="29"/>
-      <w:bookmarkEnd w:id="30"/>
       <w:r>
         <w:rPr>
           <w:noProof/>
@@ -8075,6 +7632,7 @@
                 <w:noProof/>
               </w:rPr>
             </w:pPr>
+            <w:bookmarkStart w:id="28" w:name="_GoBack" w:colFirst="0" w:colLast="0"/>
             <w:r>
               <w:rPr>
                 <w:rFonts w:ascii="Consolas" w:hAnsi="Consolas" w:cs="Consolas"/>
@@ -8308,6 +7866,7 @@
           </w:p>
         </w:tc>
       </w:tr>
+      <w:bookmarkEnd w:id="28"/>
     </w:tbl>
     <w:p/>
     <w:p>
@@ -10080,8 +9639,8 @@
                 <w:noProof/>
               </w:rPr>
             </w:pPr>
-            <w:bookmarkStart w:id="31" w:name="OLE_LINK27"/>
-            <w:bookmarkStart w:id="32" w:name="OLE_LINK28"/>
+            <w:bookmarkStart w:id="29" w:name="OLE_LINK27"/>
+            <w:bookmarkStart w:id="30" w:name="OLE_LINK28"/>
             <w:r>
               <w:rPr>
                 <w:rFonts w:ascii="Consolas" w:hAnsi="Consolas" w:cs="Consolas"/>
@@ -10089,8 +9648,8 @@
               </w:rPr>
               <w:t xml:space="preserve">Mr/Ms/Mrs </w:t>
             </w:r>
-            <w:bookmarkEnd w:id="31"/>
-            <w:bookmarkEnd w:id="32"/>
+            <w:bookmarkEnd w:id="29"/>
+            <w:bookmarkEnd w:id="30"/>
             <w:r>
               <w:rPr>
                 <w:rFonts w:ascii="Consolas" w:hAnsi="Consolas" w:cs="Consolas"/>
@@ -10477,7 +10036,7 @@
                     <w:sz w:val="18"/>
                     <w:szCs w:val="18"/>
                   </w:rPr>
-                  <w:t>2</w:t>
+                  <w:t>8</w:t>
                 </w:r>
                 <w:r>
                   <w:rPr>
@@ -16351,6 +15910,26 @@
       <w:color w:val="00000A"/>
     </w:rPr>
   </w:style>
+  <w:style w:type="paragraph" w:customStyle="1" w:styleId="Style1">
+    <w:name w:val="Style1"/>
+    <w:basedOn w:val="NoSpacing"/>
+    <w:qFormat/>
+    <w:rsid w:val="00692C1A"/>
+  </w:style>
+  <w:style w:type="paragraph" w:customStyle="1" w:styleId="Style2">
+    <w:name w:val="Style2"/>
+    <w:basedOn w:val="NoSpacing"/>
+    <w:qFormat/>
+    <w:rsid w:val="00EB1F20"/>
+  </w:style>
+  <w:style w:type="paragraph" w:styleId="NoSpacing">
+    <w:name w:val="No Spacing"/>
+    <w:uiPriority w:val="1"/>
+    <w:rsid w:val="00692C1A"/>
+    <w:pPr>
+      <w:spacing w:line="240" w:lineRule="auto"/>
+    </w:pPr>
+  </w:style>
 </w:styles>
 </file>
 
@@ -16644,7 +16223,7 @@
 </file>
 
 <file path=customXml/itemProps1.xml><?xml version="1.0" encoding="utf-8"?>
-<ds:datastoreItem xmlns:ds="http://schemas.openxmlformats.org/officeDocument/2006/customXml" ds:itemID="{BFC99728-59FA-414C-964D-86F343DD854B}">
+<ds:datastoreItem xmlns:ds="http://schemas.openxmlformats.org/officeDocument/2006/customXml" ds:itemID="{E450131E-5BFE-495B-9FAF-8DA935992C16}">
   <ds:schemaRefs>
     <ds:schemaRef ds:uri="http://schemas.openxmlformats.org/officeDocument/2006/bibliography"/>
   </ds:schemaRefs>

</xml_diff>